<commit_message>
added meta tag , doctype,
</commit_message>
<xml_diff>
--- a/Errin E. Johnson Software Developer Resume-1page.docx
+++ b/Errin E. Johnson Software Developer Resume-1page.docx
@@ -130,13 +130,13 @@
               <w:rPr>
                 <w:rFonts w:ascii="Georgia" w:hAnsi="Georgia"/>
               </w:rPr>
-              <w:t>A true team player offering 4 years of experience in the software industry through volunteer work with school projects and local commun</w:t>
-            </w:r>
-            <w:r>
-              <w:rPr>
-                <w:rFonts w:ascii="Georgia" w:hAnsi="Georgia"/>
-              </w:rPr>
-              <w:t xml:space="preserve">ities. I have been an enthusiastic technical professional with a complete understanding of entire software development </w:t>
+              <w:t>O</w:t>
+            </w:r>
+            <w:r>
+              <w:rPr>
+                <w:rFonts w:ascii="Georgia" w:hAnsi="Georgia"/>
+              </w:rPr>
+              <w:t xml:space="preserve">ffering 4 years of experience in the software industry through volunteer work with school projects and local communities. I have been an enthusiastic technical professional with a complete understanding of entire software development </w:t>
             </w:r>
             <w:r>
               <w:rPr>
@@ -181,127 +181,13 @@
               <w:rPr>
                 <w:rFonts w:ascii="Georgia" w:hAnsi="Georgia"/>
               </w:rPr>
-              <w:t xml:space="preserve"> VB Code to perform complex tasks; and known for having talents in databas</w:t>
-            </w:r>
-            <w:r>
-              <w:rPr>
-                <w:rFonts w:ascii="Georgia" w:hAnsi="Georgia"/>
-              </w:rPr>
-              <w:t>e projects .</w:t>
+              <w:t xml:space="preserve"> VB Code to perform complex tasks; and known for having talents in database projects .</w:t>
             </w:r>
             <w:r>
               <w:rPr>
                 <w:rFonts w:ascii="Georgia" w:hAnsi="Georgia"/>
               </w:rPr>
               <w:t xml:space="preserve">  Very interesting in Blockchain development.</w:t>
-            </w:r>
-          </w:p>
-          <w:p>
-            <w:pPr>
-              <w:spacing w:after="436" w:line="259" w:lineRule="auto"/>
-              <w:ind w:left="0" w:firstLine="0"/>
-              <w:rPr>
-                <w:rFonts w:ascii="Georgia" w:hAnsi="Georgia"/>
-              </w:rPr>
-            </w:pPr>
-            <w:r>
-              <w:rPr>
-                <w:rFonts w:ascii="Georgia" w:eastAsia="Calibri" w:hAnsi="Georgia" w:cs="Calibri"/>
-                <w:noProof/>
-                <w:color w:val="000000"/>
-                <w:sz w:val="22"/>
-              </w:rPr>
-              <mc:AlternateContent>
-                <mc:Choice Requires="wpg">
-                  <w:drawing>
-                    <wp:inline distT="0" distB="0" distL="0" distR="0" wp14:anchorId="309052D5" wp14:editId="2BC68B53">
-                      <wp:extent cx="4202953" cy="12716"/>
-                      <wp:effectExtent l="0" t="0" r="0" b="0"/>
-                      <wp:docPr id="2100" name="Group 2100"/>
-                      <wp:cNvGraphicFramePr/>
-                      <a:graphic xmlns:a="http://schemas.openxmlformats.org/drawingml/2006/main">
-                        <a:graphicData uri="http://schemas.microsoft.com/office/word/2010/wordprocessingGroup">
-                          <wpg:wgp>
-                            <wpg:cNvGrpSpPr/>
-                            <wpg:grpSpPr>
-                              <a:xfrm>
-                                <a:off x="0" y="0"/>
-                                <a:ext cx="4202953" cy="12716"/>
-                                <a:chOff x="0" y="0"/>
-                                <a:chExt cx="4202953" cy="12716"/>
-                              </a:xfrm>
-                            </wpg:grpSpPr>
-                            <wps:wsp>
-                              <wps:cNvPr id="2483" name="Shape 2483"/>
-                              <wps:cNvSpPr/>
-                              <wps:spPr>
-                                <a:xfrm>
-                                  <a:off x="0" y="0"/>
-                                  <a:ext cx="4202953" cy="12716"/>
-                                </a:xfrm>
-                                <a:custGeom>
-                                  <a:avLst/>
-                                  <a:gdLst/>
-                                  <a:ahLst/>
-                                  <a:cxnLst/>
-                                  <a:rect l="0" t="0" r="0" b="0"/>
-                                  <a:pathLst>
-                                    <a:path w="4202953" h="12716">
-                                      <a:moveTo>
-                                        <a:pt x="0" y="0"/>
-                                      </a:moveTo>
-                                      <a:lnTo>
-                                        <a:pt x="4202953" y="0"/>
-                                      </a:lnTo>
-                                      <a:lnTo>
-                                        <a:pt x="4202953" y="12716"/>
-                                      </a:lnTo>
-                                      <a:lnTo>
-                                        <a:pt x="0" y="12716"/>
-                                      </a:lnTo>
-                                      <a:lnTo>
-                                        <a:pt x="0" y="0"/>
-                                      </a:lnTo>
-                                    </a:path>
-                                  </a:pathLst>
-                                </a:custGeom>
-                                <a:ln w="0" cap="flat">
-                                  <a:miter lim="127000"/>
-                                </a:ln>
-                              </wps:spPr>
-                              <wps:style>
-                                <a:lnRef idx="0">
-                                  <a:srgbClr val="000000">
-                                    <a:alpha val="0"/>
-                                  </a:srgbClr>
-                                </a:lnRef>
-                                <a:fillRef idx="1">
-                                  <a:srgbClr val="C4C4C4"/>
-                                </a:fillRef>
-                                <a:effectRef idx="0">
-                                  <a:scrgbClr r="0" g="0" b="0"/>
-                                </a:effectRef>
-                                <a:fontRef idx="none"/>
-                              </wps:style>
-                              <wps:bodyPr/>
-                            </wps:wsp>
-                          </wpg:wgp>
-                        </a:graphicData>
-                      </a:graphic>
-                    </wp:inline>
-                  </w:drawing>
-                </mc:Choice>
-                <mc:Fallback xmlns:a="http://schemas.openxmlformats.org/drawingml/2006/main">
-                  <w:pict>
-                    <v:group id="Group 2100" style="width:330.941pt;height:1.00128pt;mso-position-horizontal-relative:char;mso-position-vertical-relative:line" coordsize="42029,127">
-                      <v:shape id="Shape 2484" style="position:absolute;width:42029;height:127;left:0;top:0;" coordsize="4202953,12716" path="m0,0l4202953,0l4202953,12716l0,12716l0,0">
-                        <v:stroke weight="0pt" endcap="flat" joinstyle="miter" miterlimit="10" on="false" color="#000000" opacity="0"/>
-                        <v:fill on="true" color="#c4c4c4"/>
-                      </v:shape>
-                    </v:group>
-                  </w:pict>
-                </mc:Fallback>
-              </mc:AlternateContent>
             </w:r>
           </w:p>
           <w:p>
@@ -313,12 +199,110 @@
                 <w:b/>
               </w:rPr>
             </w:pPr>
-            <w:r>
+          </w:p>
+          <w:p>
+            <w:pPr>
+              <w:spacing w:after="0" w:line="267" w:lineRule="auto"/>
+              <w:ind w:left="0" w:firstLine="0"/>
               <w:rPr>
                 <w:rFonts w:ascii="Georgia" w:hAnsi="Georgia"/>
                 <w:b/>
               </w:rPr>
+            </w:pPr>
+            <w:r>
+              <w:rPr>
+                <w:rFonts w:ascii="Georgia" w:hAnsi="Georgia"/>
+                <w:b/>
+              </w:rPr>
               <w:t>Work History</w:t>
+            </w:r>
+          </w:p>
+          <w:p>
+            <w:pPr>
+              <w:spacing w:after="0" w:line="267" w:lineRule="auto"/>
+              <w:ind w:left="0" w:firstLine="0"/>
+              <w:rPr>
+                <w:rFonts w:ascii="Georgia" w:hAnsi="Georgia"/>
+                <w:b/>
+              </w:rPr>
+            </w:pPr>
+          </w:p>
+          <w:p>
+            <w:pPr>
+              <w:spacing w:after="0" w:line="267" w:lineRule="auto"/>
+              <w:ind w:left="0" w:firstLine="0"/>
+              <w:rPr>
+                <w:rFonts w:ascii="Georgia" w:hAnsi="Georgia"/>
+                <w:b/>
+              </w:rPr>
+            </w:pPr>
+            <w:r>
+              <w:rPr>
+                <w:rFonts w:ascii="Georgia" w:hAnsi="Georgia"/>
+                <w:b/>
+              </w:rPr>
+              <w:t>RockIT Women – Front-End Dev</w:t>
+            </w:r>
+          </w:p>
+          <w:p>
+            <w:pPr>
+              <w:spacing w:after="0" w:line="267" w:lineRule="auto"/>
+              <w:ind w:left="0" w:firstLine="0"/>
+              <w:rPr>
+                <w:rFonts w:ascii="Georgia" w:hAnsi="Georgia"/>
+                <w:b/>
+              </w:rPr>
+            </w:pPr>
+            <w:r>
+              <w:rPr>
+                <w:rFonts w:ascii="Georgia" w:hAnsi="Georgia"/>
+                <w:i/>
+              </w:rPr>
+              <w:t>Summer 2019 - Current</w:t>
+            </w:r>
+          </w:p>
+          <w:p>
+            <w:pPr>
+              <w:pStyle w:val="ListParagraph"/>
+              <w:numPr>
+                <w:ilvl w:val="0"/>
+                <w:numId w:val="7"/>
+              </w:numPr>
+              <w:spacing w:after="0" w:line="267" w:lineRule="auto"/>
+              <w:rPr>
+                <w:rFonts w:ascii="Georgia" w:hAnsi="Georgia"/>
+              </w:rPr>
+            </w:pPr>
+            <w:r>
+              <w:rPr>
+                <w:rFonts w:ascii="Georgia" w:hAnsi="Georgia"/>
+              </w:rPr>
+              <w:t>Event Combo &amp; Square Space</w:t>
+            </w:r>
+            <w:r>
+              <w:rPr>
+                <w:rFonts w:ascii="Georgia" w:hAnsi="Georgia"/>
+              </w:rPr>
+              <w:t xml:space="preserve"> Development</w:t>
+            </w:r>
+          </w:p>
+          <w:p>
+            <w:pPr>
+              <w:pStyle w:val="ListParagraph"/>
+              <w:numPr>
+                <w:ilvl w:val="0"/>
+                <w:numId w:val="7"/>
+              </w:numPr>
+              <w:spacing w:after="0" w:line="267" w:lineRule="auto"/>
+              <w:rPr>
+                <w:rFonts w:ascii="Georgia" w:hAnsi="Georgia"/>
+              </w:rPr>
+            </w:pPr>
+            <w:r>
+              <w:rPr>
+                <w:rFonts w:ascii="Georgia" w:hAnsi="Georgia"/>
+              </w:rPr>
+              <w:t>Women in Technology Conference 2021 – In Person &amp; Hopin</w:t>
             </w:r>
           </w:p>
           <w:p>
@@ -550,13 +534,7 @@
               <w:rPr>
                 <w:rFonts w:ascii="Georgia" w:hAnsi="Georgia"/>
               </w:rPr>
-              <w:t xml:space="preserve"> class that I received an A in, and I am still with the project thinking of better ways to i</w:t>
-            </w:r>
-            <w:r>
-              <w:rPr>
-                <w:rFonts w:ascii="Georgia" w:hAnsi="Georgia"/>
-              </w:rPr>
-              <w:t>mplement a valuable resource | productivity tool for the Nursing Department at JCTC.</w:t>
+              <w:t xml:space="preserve"> class that I received an A in, and I am still with the project thinking of better ways to implement a valuable resource | productivity tool for the Nursing Department at JCTC.</w:t>
             </w:r>
           </w:p>
           <w:p>
@@ -642,13 +620,7 @@
               <w:rPr>
                 <w:rFonts w:ascii="Georgia" w:hAnsi="Georgia"/>
               </w:rPr>
-              <w:t>Created exploratory technical workshops at se</w:t>
-            </w:r>
-            <w:r>
-              <w:rPr>
-                <w:rFonts w:ascii="Georgia" w:hAnsi="Georgia"/>
-              </w:rPr>
-              <w:t xml:space="preserve">nior living facility; eight weeks of workshops with online content provided tools and knowledge for residents that requested "How </w:t>
+              <w:t xml:space="preserve">Created exploratory technical workshops at senior living facility; eight weeks of workshops with online content provided tools and knowledge for residents that requested "How </w:t>
             </w:r>
             <w:r>
               <w:rPr>
@@ -693,13 +665,7 @@
               <w:rPr>
                 <w:rFonts w:ascii="Georgia" w:hAnsi="Georgia"/>
               </w:rPr>
-              <w:t xml:space="preserve">I volunteered to create curriculum for the senior residents at Blanton </w:t>
-            </w:r>
-            <w:r>
-              <w:rPr>
-                <w:rFonts w:ascii="Georgia" w:hAnsi="Georgia"/>
-              </w:rPr>
-              <w:t>house and to teach IoT workshops</w:t>
+              <w:t>I volunteered to create curriculum for the senior residents at Blanton house and to teach IoT workshops</w:t>
             </w:r>
           </w:p>
           <w:p>
@@ -801,38 +767,31 @@
               <w:rPr>
                 <w:rFonts w:ascii="Georgia" w:hAnsi="Georgia"/>
               </w:rPr>
-              <w:t>See Blog : https://alchemymomentum.github.io/Portfolio/HTML/blog.html</w:t>
-            </w:r>
-          </w:p>
-          <w:p>
-            <w:pPr>
-              <w:numPr>
-                <w:ilvl w:val="0"/>
-                <w:numId w:val="4"/>
-              </w:numPr>
-              <w:spacing w:after="0" w:line="259" w:lineRule="auto"/>
-              <w:ind w:hanging="260"/>
-              <w:rPr>
-                <w:rFonts w:ascii="Georgia" w:hAnsi="Georgia"/>
-              </w:rPr>
-            </w:pPr>
-            <w:r>
-              <w:rPr>
-                <w:rFonts w:ascii="Georgia" w:hAnsi="Georgia"/>
-              </w:rPr>
-              <w:t xml:space="preserve">Assisted scraping data from sites - Data </w:t>
-            </w:r>
-            <w:r>
-              <w:rPr>
-                <w:rFonts w:ascii="Georgia" w:hAnsi="Georgia"/>
-              </w:rPr>
-              <w:t>for</w:t>
-            </w:r>
-            <w:r>
-              <w:rPr>
-                <w:rFonts w:ascii="Georgia" w:hAnsi="Georgia"/>
-              </w:rPr>
-              <w:t xml:space="preserve"> Democracy -</w:t>
+              <w:t>See</w:t>
+            </w:r>
+            <w:r>
+              <w:rPr>
+                <w:rFonts w:ascii="Georgia" w:hAnsi="Georgia"/>
+              </w:rPr>
+              <w:t xml:space="preserve"> : </w:t>
+            </w:r>
+            <w:r>
+              <w:rPr>
+                <w:rFonts w:ascii="Georgia" w:hAnsi="Georgia"/>
+              </w:rPr>
+              <w:t>https</w:t>
+            </w:r>
+            <w:r>
+              <w:rPr>
+                <w:rFonts w:ascii="Georgia" w:hAnsi="Georgia"/>
+              </w:rPr>
+              <w:t>://alchemymomentum.github.io/Portfolio/HTML/blog.htm</w:t>
+            </w:r>
+            <w:r>
+              <w:rPr>
+                <w:rFonts w:ascii="Georgia" w:hAnsi="Georgia"/>
+              </w:rPr>
+              <w:t>l</w:t>
             </w:r>
           </w:p>
         </w:tc>
@@ -1926,6 +1885,119 @@
     </w:lvl>
   </w:abstractNum>
   <w:abstractNum w:abstractNumId="1" w15:restartNumberingAfterBreak="0">
+    <w:nsid w:val="035B5E81"/>
+    <w:multiLevelType w:val="hybridMultilevel"/>
+    <w:tmpl w:val="B39859A2"/>
+    <w:lvl w:ilvl="0" w:tplc="04090001">
+      <w:start w:val="1"/>
+      <w:numFmt w:val="bullet"/>
+      <w:lvlText w:val=""/>
+      <w:lvlJc w:val="left"/>
+      <w:pPr>
+        <w:ind w:left="720" w:hanging="360"/>
+      </w:pPr>
+      <w:rPr>
+        <w:rFonts w:ascii="Symbol" w:hAnsi="Symbol" w:hint="default"/>
+      </w:rPr>
+    </w:lvl>
+    <w:lvl w:ilvl="1" w:tplc="04090003" w:tentative="1">
+      <w:start w:val="1"/>
+      <w:numFmt w:val="bullet"/>
+      <w:lvlText w:val="o"/>
+      <w:lvlJc w:val="left"/>
+      <w:pPr>
+        <w:ind w:left="1440" w:hanging="360"/>
+      </w:pPr>
+      <w:rPr>
+        <w:rFonts w:ascii="Courier New" w:hAnsi="Courier New" w:cs="Courier New" w:hint="default"/>
+      </w:rPr>
+    </w:lvl>
+    <w:lvl w:ilvl="2" w:tplc="04090005" w:tentative="1">
+      <w:start w:val="1"/>
+      <w:numFmt w:val="bullet"/>
+      <w:lvlText w:val=""/>
+      <w:lvlJc w:val="left"/>
+      <w:pPr>
+        <w:ind w:left="2160" w:hanging="360"/>
+      </w:pPr>
+      <w:rPr>
+        <w:rFonts w:ascii="Wingdings" w:hAnsi="Wingdings" w:hint="default"/>
+      </w:rPr>
+    </w:lvl>
+    <w:lvl w:ilvl="3" w:tplc="04090001" w:tentative="1">
+      <w:start w:val="1"/>
+      <w:numFmt w:val="bullet"/>
+      <w:lvlText w:val=""/>
+      <w:lvlJc w:val="left"/>
+      <w:pPr>
+        <w:ind w:left="2880" w:hanging="360"/>
+      </w:pPr>
+      <w:rPr>
+        <w:rFonts w:ascii="Symbol" w:hAnsi="Symbol" w:hint="default"/>
+      </w:rPr>
+    </w:lvl>
+    <w:lvl w:ilvl="4" w:tplc="04090003" w:tentative="1">
+      <w:start w:val="1"/>
+      <w:numFmt w:val="bullet"/>
+      <w:lvlText w:val="o"/>
+      <w:lvlJc w:val="left"/>
+      <w:pPr>
+        <w:ind w:left="3600" w:hanging="360"/>
+      </w:pPr>
+      <w:rPr>
+        <w:rFonts w:ascii="Courier New" w:hAnsi="Courier New" w:cs="Courier New" w:hint="default"/>
+      </w:rPr>
+    </w:lvl>
+    <w:lvl w:ilvl="5" w:tplc="04090005" w:tentative="1">
+      <w:start w:val="1"/>
+      <w:numFmt w:val="bullet"/>
+      <w:lvlText w:val=""/>
+      <w:lvlJc w:val="left"/>
+      <w:pPr>
+        <w:ind w:left="4320" w:hanging="360"/>
+      </w:pPr>
+      <w:rPr>
+        <w:rFonts w:ascii="Wingdings" w:hAnsi="Wingdings" w:hint="default"/>
+      </w:rPr>
+    </w:lvl>
+    <w:lvl w:ilvl="6" w:tplc="04090001" w:tentative="1">
+      <w:start w:val="1"/>
+      <w:numFmt w:val="bullet"/>
+      <w:lvlText w:val=""/>
+      <w:lvlJc w:val="left"/>
+      <w:pPr>
+        <w:ind w:left="5040" w:hanging="360"/>
+      </w:pPr>
+      <w:rPr>
+        <w:rFonts w:ascii="Symbol" w:hAnsi="Symbol" w:hint="default"/>
+      </w:rPr>
+    </w:lvl>
+    <w:lvl w:ilvl="7" w:tplc="04090003" w:tentative="1">
+      <w:start w:val="1"/>
+      <w:numFmt w:val="bullet"/>
+      <w:lvlText w:val="o"/>
+      <w:lvlJc w:val="left"/>
+      <w:pPr>
+        <w:ind w:left="5760" w:hanging="360"/>
+      </w:pPr>
+      <w:rPr>
+        <w:rFonts w:ascii="Courier New" w:hAnsi="Courier New" w:cs="Courier New" w:hint="default"/>
+      </w:rPr>
+    </w:lvl>
+    <w:lvl w:ilvl="8" w:tplc="04090005" w:tentative="1">
+      <w:start w:val="1"/>
+      <w:numFmt w:val="bullet"/>
+      <w:lvlText w:val=""/>
+      <w:lvlJc w:val="left"/>
+      <w:pPr>
+        <w:ind w:left="6480" w:hanging="360"/>
+      </w:pPr>
+      <w:rPr>
+        <w:rFonts w:ascii="Wingdings" w:hAnsi="Wingdings" w:hint="default"/>
+      </w:rPr>
+    </w:lvl>
+  </w:abstractNum>
+  <w:abstractNum w:abstractNumId="2" w15:restartNumberingAfterBreak="0">
     <w:nsid w:val="2BC85ACE"/>
     <w:multiLevelType w:val="hybridMultilevel"/>
     <w:tmpl w:val="BEA435DA"/>
@@ -2137,7 +2209,7 @@
       </w:rPr>
     </w:lvl>
   </w:abstractNum>
-  <w:abstractNum w:abstractNumId="2" w15:restartNumberingAfterBreak="0">
+  <w:abstractNum w:abstractNumId="3" w15:restartNumberingAfterBreak="0">
     <w:nsid w:val="323846D9"/>
     <w:multiLevelType w:val="hybridMultilevel"/>
     <w:tmpl w:val="6EDA0FFE"/>
@@ -2349,7 +2421,7 @@
       </w:rPr>
     </w:lvl>
   </w:abstractNum>
-  <w:abstractNum w:abstractNumId="3" w15:restartNumberingAfterBreak="0">
+  <w:abstractNum w:abstractNumId="4" w15:restartNumberingAfterBreak="0">
     <w:nsid w:val="44F23C0A"/>
     <w:multiLevelType w:val="hybridMultilevel"/>
     <w:tmpl w:val="074E8238"/>
@@ -2462,7 +2534,7 @@
       </w:rPr>
     </w:lvl>
   </w:abstractNum>
-  <w:abstractNum w:abstractNumId="4" w15:restartNumberingAfterBreak="0">
+  <w:abstractNum w:abstractNumId="5" w15:restartNumberingAfterBreak="0">
     <w:nsid w:val="596E20F9"/>
     <w:multiLevelType w:val="hybridMultilevel"/>
     <w:tmpl w:val="2BC458DC"/>
@@ -2674,7 +2746,7 @@
       </w:rPr>
     </w:lvl>
   </w:abstractNum>
-  <w:abstractNum w:abstractNumId="5" w15:restartNumberingAfterBreak="0">
+  <w:abstractNum w:abstractNumId="6" w15:restartNumberingAfterBreak="0">
     <w:nsid w:val="606961F4"/>
     <w:multiLevelType w:val="hybridMultilevel"/>
     <w:tmpl w:val="19AC4A80"/>
@@ -2887,22 +2959,25 @@
     </w:lvl>
   </w:abstractNum>
   <w:num w:numId="1">
-    <w:abstractNumId w:val="5"/>
+    <w:abstractNumId w:val="6"/>
   </w:num>
   <w:num w:numId="2">
-    <w:abstractNumId w:val="1"/>
+    <w:abstractNumId w:val="2"/>
   </w:num>
   <w:num w:numId="3">
-    <w:abstractNumId w:val="2"/>
+    <w:abstractNumId w:val="3"/>
   </w:num>
   <w:num w:numId="4">
-    <w:abstractNumId w:val="4"/>
+    <w:abstractNumId w:val="5"/>
   </w:num>
   <w:num w:numId="5">
     <w:abstractNumId w:val="0"/>
   </w:num>
   <w:num w:numId="6">
-    <w:abstractNumId w:val="3"/>
+    <w:abstractNumId w:val="4"/>
+  </w:num>
+  <w:num w:numId="7">
+    <w:abstractNumId w:val="1"/>
   </w:num>
 </w:numbering>
 </file>
@@ -3724,4 +3799,24 @@
     </a:ext>
   </a:extLst>
 </a:theme>
+</file>
+
+<file path=word/webextensions/taskpanes.xml><?xml version="1.0" encoding="utf-8"?>
+<wetp:taskpanes xmlns:wetp="http://schemas.microsoft.com/office/webextensions/taskpanes/2010/11">
+  <wetp:taskpane dockstate="right" visibility="0" width="525" row="4">
+    <wetp:webextensionref xmlns:r="http://schemas.openxmlformats.org/officeDocument/2006/relationships" r:id="rId1"/>
+  </wetp:taskpane>
+</wetp:taskpanes>
+</file>
+
+<file path=word/webextensions/webextension1.xml><?xml version="1.0" encoding="utf-8"?>
+<we:webextension xmlns:we="http://schemas.microsoft.com/office/webextensions/webextension/2010/11" id="{C84890C5-0B24-4232-8A52-42F28B2BF865}">
+  <we:reference id="wa104380997" version="1.0.0.2" store="en-US" storeType="OMEX"/>
+  <we:alternateReferences>
+    <we:reference id="WA104380997" version="1.0.0.2" store="" storeType="OMEX"/>
+  </we:alternateReferences>
+  <we:properties/>
+  <we:bindings/>
+  <we:snapshot xmlns:r="http://schemas.openxmlformats.org/officeDocument/2006/relationships"/>
+</we:webextension>
 </file>
</xml_diff>